<commit_message>
Updated Gaant Chart, Updated Project Plan and Updated Software Design Document
</commit_message>
<xml_diff>
--- a/Project Plan.docx
+++ b/Project Plan.docx
@@ -28,13 +28,29 @@
       </w:r>
     </w:p>
     <w:p>
-      <w:r>
+      <w:pPr>
+        <w:rPr>
+          <w:b/>
+          <w:bCs/>
+        </w:rPr>
+      </w:pPr>
+      <w:r>
+        <w:rPr>
+          <w:b/>
+          <w:bCs/>
+        </w:rPr>
         <w:t>Adithya Srinivas Bellamkonda (s5295811)</w:t>
       </w:r>
     </w:p>
     <w:p>
       <w:r>
-        <w:t>Melvin Chavara ( )</w:t>
+        <w:t>Melvin Chavara (</w:t>
+      </w:r>
+      <w:r>
+        <w:t>s5295081</w:t>
+      </w:r>
+      <w:r>
+        <w:t>)</w:t>
       </w:r>
     </w:p>
     <w:p>
@@ -5523,33 +5539,33 @@
       </w:pPr>
       <w:bookmarkStart w:id="5" w:name="_Toc46748293"/>
       <w:r>
-        <w:lastRenderedPageBreak/>
-        <w:t>Gantt Chart</w:t>
-      </w:r>
-      <w:bookmarkEnd w:id="5"/>
-    </w:p>
-    <w:p>
-      <w:pPr>
-        <w:pStyle w:val="ListParagraph"/>
-        <w:ind w:left="432"/>
-      </w:pPr>
-    </w:p>
-    <w:p>
-      <w:pPr>
         <w:rPr>
           <w:i/>
+          <w:noProof/>
           <w:color w:val="FF0000"/>
         </w:rPr>
-      </w:pPr>
-      <w:r>
-        <w:rPr>
-          <w:noProof/>
-        </w:rPr>
+        <w:lastRenderedPageBreak/>
         <w:drawing>
-          <wp:inline distT="0" distB="0" distL="0" distR="0" wp14:anchorId="2296D0D4" wp14:editId="4404CDFD">
-            <wp:extent cx="5731510" cy="5419725"/>
-            <wp:effectExtent l="0" t="0" r="2540" b="9525"/>
-            <wp:docPr id="1626368917" name="Picture 1" descr="A graph with a number of squares&#10;&#10;Description automatically generated with medium confidence"/>
+          <wp:anchor distT="0" distB="0" distL="114300" distR="114300" simplePos="0" relativeHeight="251720704" behindDoc="0" locked="0" layoutInCell="1" allowOverlap="1" wp14:anchorId="29E26AC8" wp14:editId="133E2179">
+            <wp:simplePos x="0" y="0"/>
+            <wp:positionH relativeFrom="page">
+              <wp:align>right</wp:align>
+            </wp:positionH>
+            <wp:positionV relativeFrom="paragraph">
+              <wp:posOffset>292569</wp:posOffset>
+            </wp:positionV>
+            <wp:extent cx="7351798" cy="4528411"/>
+            <wp:effectExtent l="0" t="0" r="1905" b="5715"/>
+            <wp:wrapThrough wrapText="bothSides">
+              <wp:wrapPolygon edited="0">
+                <wp:start x="0" y="0"/>
+                <wp:lineTo x="0" y="21536"/>
+                <wp:lineTo x="21550" y="21536"/>
+                <wp:lineTo x="21550" y="0"/>
+                <wp:lineTo x="0" y="0"/>
+              </wp:wrapPolygon>
+            </wp:wrapThrough>
+            <wp:docPr id="893630878" name="Picture 1" descr="A screenshot of a graph&#10;&#10;Description automatically generated"/>
             <wp:cNvGraphicFramePr>
               <a:graphicFrameLocks xmlns:a="http://schemas.openxmlformats.org/drawingml/2006/main" noChangeAspect="1"/>
             </wp:cNvGraphicFramePr>
@@ -5557,30 +5573,75 @@
               <a:graphicData uri="http://schemas.openxmlformats.org/drawingml/2006/picture">
                 <pic:pic xmlns:pic="http://schemas.openxmlformats.org/drawingml/2006/picture">
                   <pic:nvPicPr>
-                    <pic:cNvPr id="1626368917" name="Picture 1" descr="A graph with a number of squares&#10;&#10;Description automatically generated with medium confidence"/>
+                    <pic:cNvPr id="893630878" name="Picture 1" descr="A screenshot of a graph&#10;&#10;Description automatically generated"/>
                     <pic:cNvPicPr/>
                   </pic:nvPicPr>
-                  <pic:blipFill>
-                    <a:blip r:embed="rId6"/>
-                    <a:stretch>
-                      <a:fillRect/>
-                    </a:stretch>
+                  <pic:blipFill rotWithShape="1">
+                    <a:blip r:embed="rId6" cstate="print">
+                      <a:extLst>
+                        <a:ext uri="{28A0092B-C50C-407E-A947-70E740481C1C}">
+                          <a14:useLocalDpi xmlns:a14="http://schemas.microsoft.com/office/drawing/2010/main" val="0"/>
+                        </a:ext>
+                      </a:extLst>
+                    </a:blip>
+                    <a:srcRect b="951"/>
+                    <a:stretch/>
                   </pic:blipFill>
-                  <pic:spPr>
+                  <pic:spPr bwMode="auto">
                     <a:xfrm>
                       <a:off x="0" y="0"/>
-                      <a:ext cx="5731510" cy="5419725"/>
+                      <a:ext cx="7351798" cy="4528411"/>
                     </a:xfrm>
                     <a:prstGeom prst="rect">
                       <a:avLst/>
                     </a:prstGeom>
+                    <a:ln>
+                      <a:noFill/>
+                    </a:ln>
+                    <a:extLst>
+                      <a:ext uri="{53640926-AAD7-44D8-BBD7-CCE9431645EC}">
+                        <a14:shadowObscured xmlns:a14="http://schemas.microsoft.com/office/drawing/2010/main"/>
+                      </a:ext>
+                    </a:extLst>
                   </pic:spPr>
                 </pic:pic>
               </a:graphicData>
             </a:graphic>
-          </wp:inline>
+            <wp14:sizeRelH relativeFrom="margin">
+              <wp14:pctWidth>0</wp14:pctWidth>
+            </wp14:sizeRelH>
+            <wp14:sizeRelV relativeFrom="margin">
+              <wp14:pctHeight>0</wp14:pctHeight>
+            </wp14:sizeRelV>
+          </wp:anchor>
         </w:drawing>
       </w:r>
+      <w:r>
+        <w:t>Gantt Chart</w:t>
+      </w:r>
+      <w:bookmarkEnd w:id="5"/>
+    </w:p>
+    <w:p>
+      <w:pPr>
+        <w:pStyle w:val="ListParagraph"/>
+        <w:ind w:left="432"/>
+      </w:pPr>
+    </w:p>
+    <w:p>
+      <w:pPr>
+        <w:rPr>
+          <w:i/>
+          <w:color w:val="FF0000"/>
+        </w:rPr>
+      </w:pPr>
+    </w:p>
+    <w:p>
+      <w:pPr>
+        <w:rPr>
+          <w:i/>
+          <w:color w:val="FF0000"/>
+        </w:rPr>
+      </w:pPr>
     </w:p>
     <w:p/>
     <w:sectPr>
@@ -7921,4 +7982,10 @@
     <ds:schemaRef ds:uri="http://schemas.openxmlformats.org/officeDocument/2006/bibliography"/>
   </ds:schemaRefs>
 </ds:datastoreItem>
+</file>
+
+<file path=docMetadata/LabelInfo.xml><?xml version="1.0" encoding="utf-8"?>
+<clbl:labelList xmlns:clbl="http://schemas.microsoft.com/office/2020/mipLabelMetadata">
+  <clbl:label id="{c9f92db8-2851-4df9-9d12-fab52f5b1415}" enabled="1" method="Standard" siteId="{5a7cc8ab-a4dc-4f9b-bf60-66714049ad62}" contentBits="0" removed="0"/>
+</clbl:labelList>
 </file>
</xml_diff>